<commit_message>
changed OBTL file and ELEC5 Quiz file
</commit_message>
<xml_diff>
--- a/OBTL-PLAN.docx
+++ b/OBTL-PLAN.docx
@@ -770,7 +770,7 @@
                 </mc:Choice>
                 <mc:Fallback>
                   <w:pict>
-                    <v:group w14:anchorId="6999A850" id="Group 2" o:spid="_x0000_s1026" style="position:absolute;margin-left:.2pt;margin-top:-.05pt;width:845.5pt;height:17.55pt;z-index:-16735232;mso-wrap-distance-left:0;mso-wrap-distance-right:0" coordsize="107378,2228" o:gfxdata="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">
+                    <v:group w14:anchorId="08867758" id="Group 2" o:spid="_x0000_s1026" style="position:absolute;margin-left:.2pt;margin-top:-.05pt;width:845.5pt;height:17.55pt;z-index:-16735232;mso-wrap-distance-left:0;mso-wrap-distance-right:0" coordsize="107378,2228" o:gfxdata="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">
                       <v:shape id="Graphic 3" o:spid="_x0000_s1027" style="position:absolute;left:3;top:6;width:107378;height:2222;visibility:visible;mso-wrap-style:square;v-text-anchor:top" coordsize="10737850,222250" o:gfxdata="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" path="m10737469,l,,,222250r10737469,l10737469,xe" fillcolor="#b8cce3" stroked="f">
                         <v:path arrowok="t"/>
                       </v:shape>
@@ -831,6 +831,54 @@
                 <w:sz w:val="24"/>
               </w:rPr>
             </w:pPr>
+            <w:r>
+              <w:rPr>
+                <w:sz w:val="24"/>
+              </w:rPr>
+              <w:t xml:space="preserve">Hello, </w:t>
+            </w:r>
+            <w:proofErr w:type="spellStart"/>
+            <w:r>
+              <w:rPr>
+                <w:sz w:val="24"/>
+              </w:rPr>
+              <w:t>ako</w:t>
+            </w:r>
+            <w:proofErr w:type="spellEnd"/>
+            <w:r>
+              <w:rPr>
+                <w:sz w:val="24"/>
+              </w:rPr>
+              <w:t xml:space="preserve"> </w:t>
+            </w:r>
+            <w:proofErr w:type="spellStart"/>
+            <w:r>
+              <w:rPr>
+                <w:sz w:val="24"/>
+              </w:rPr>
+              <w:t>nga</w:t>
+            </w:r>
+            <w:proofErr w:type="spellEnd"/>
+            <w:r>
+              <w:rPr>
+                <w:sz w:val="24"/>
+              </w:rPr>
+              <w:t xml:space="preserve"> </w:t>
+            </w:r>
+            <w:proofErr w:type="spellStart"/>
+            <w:r>
+              <w:rPr>
+                <w:sz w:val="24"/>
+              </w:rPr>
+              <w:t>pala</w:t>
+            </w:r>
+            <w:proofErr w:type="spellEnd"/>
+            <w:r>
+              <w:rPr>
+                <w:sz w:val="24"/>
+              </w:rPr>
+              <w:t xml:space="preserve"> ang OBTL mo.</w:t>
+            </w:r>
           </w:p>
         </w:tc>
       </w:tr>
@@ -966,7 +1014,7 @@
                 </mc:Choice>
                 <mc:Fallback>
                   <w:pict>
-                    <v:group w14:anchorId="52BD559E" id="Group 5" o:spid="_x0000_s1026" style="position:absolute;margin-left:.2pt;margin-top:-.05pt;width:845.5pt;height:21.6pt;z-index:-16734720;mso-wrap-distance-left:0;mso-wrap-distance-right:0" coordsize="107378,2743" o:gfxdata="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">
+                    <v:group w14:anchorId="0D17F369" id="Group 5" o:spid="_x0000_s1026" style="position:absolute;margin-left:.2pt;margin-top:-.05pt;width:845.5pt;height:21.6pt;z-index:-16734720;mso-wrap-distance-left:0;mso-wrap-distance-right:0" coordsize="107378,2743" o:gfxdata="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">
                       <v:shape id="Graphic 6" o:spid="_x0000_s1027" style="position:absolute;left:3;top:9;width:107378;height:2737;visibility:visible;mso-wrap-style:square;v-text-anchor:top" coordsize="10737850,273685" o:gfxdata="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" path="m10737469,l,,,273367r10737469,l10737469,xe" fillcolor="#b8cce3" stroked="f">
                         <v:path arrowok="t"/>
                       </v:shape>
@@ -1007,6 +1055,54 @@
                 <w:sz w:val="24"/>
               </w:rPr>
             </w:pPr>
+            <w:r>
+              <w:rPr>
+                <w:sz w:val="24"/>
+              </w:rPr>
+              <w:t xml:space="preserve">Hello, </w:t>
+            </w:r>
+            <w:proofErr w:type="spellStart"/>
+            <w:r>
+              <w:rPr>
+                <w:sz w:val="24"/>
+              </w:rPr>
+              <w:t>ako</w:t>
+            </w:r>
+            <w:proofErr w:type="spellEnd"/>
+            <w:r>
+              <w:rPr>
+                <w:sz w:val="24"/>
+              </w:rPr>
+              <w:t xml:space="preserve"> </w:t>
+            </w:r>
+            <w:proofErr w:type="spellStart"/>
+            <w:r>
+              <w:rPr>
+                <w:sz w:val="24"/>
+              </w:rPr>
+              <w:t>nga</w:t>
+            </w:r>
+            <w:proofErr w:type="spellEnd"/>
+            <w:r>
+              <w:rPr>
+                <w:sz w:val="24"/>
+              </w:rPr>
+              <w:t xml:space="preserve"> </w:t>
+            </w:r>
+            <w:proofErr w:type="spellStart"/>
+            <w:r>
+              <w:rPr>
+                <w:sz w:val="24"/>
+              </w:rPr>
+              <w:t>pala</w:t>
+            </w:r>
+            <w:proofErr w:type="spellEnd"/>
+            <w:r>
+              <w:rPr>
+                <w:sz w:val="24"/>
+              </w:rPr>
+              <w:t xml:space="preserve"> ang OBTL mo.</w:t>
+            </w:r>
           </w:p>
         </w:tc>
       </w:tr>
@@ -1088,6 +1184,54 @@
                 <w:sz w:val="24"/>
               </w:rPr>
             </w:pPr>
+            <w:r>
+              <w:rPr>
+                <w:sz w:val="24"/>
+              </w:rPr>
+              <w:t xml:space="preserve">Hello, </w:t>
+            </w:r>
+            <w:proofErr w:type="spellStart"/>
+            <w:r>
+              <w:rPr>
+                <w:sz w:val="24"/>
+              </w:rPr>
+              <w:t>ako</w:t>
+            </w:r>
+            <w:proofErr w:type="spellEnd"/>
+            <w:r>
+              <w:rPr>
+                <w:sz w:val="24"/>
+              </w:rPr>
+              <w:t xml:space="preserve"> </w:t>
+            </w:r>
+            <w:proofErr w:type="spellStart"/>
+            <w:r>
+              <w:rPr>
+                <w:sz w:val="24"/>
+              </w:rPr>
+              <w:t>nga</w:t>
+            </w:r>
+            <w:proofErr w:type="spellEnd"/>
+            <w:r>
+              <w:rPr>
+                <w:sz w:val="24"/>
+              </w:rPr>
+              <w:t xml:space="preserve"> </w:t>
+            </w:r>
+            <w:proofErr w:type="spellStart"/>
+            <w:r>
+              <w:rPr>
+                <w:sz w:val="24"/>
+              </w:rPr>
+              <w:t>pala</w:t>
+            </w:r>
+            <w:proofErr w:type="spellEnd"/>
+            <w:r>
+              <w:rPr>
+                <w:sz w:val="24"/>
+              </w:rPr>
+              <w:t xml:space="preserve"> ang OBTL mo.</w:t>
+            </w:r>
           </w:p>
         </w:tc>
       </w:tr>
@@ -1223,7 +1367,7 @@
                 </mc:Choice>
                 <mc:Fallback>
                   <w:pict>
-                    <v:group w14:anchorId="6AC9FD10" id="Group 8" o:spid="_x0000_s1026" style="position:absolute;margin-left:.2pt;margin-top:-.15pt;width:845.5pt;height:16.95pt;z-index:-16734208;mso-wrap-distance-left:0;mso-wrap-distance-right:0" coordsize="107378,2152" o:gfxdata="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">
+                    <v:group w14:anchorId="3B8B9115" id="Group 8" o:spid="_x0000_s1026" style="position:absolute;margin-left:.2pt;margin-top:-.15pt;width:845.5pt;height:16.95pt;z-index:-16734208;mso-wrap-distance-left:0;mso-wrap-distance-right:0" coordsize="107378,2152" o:gfxdata="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">
                       <v:shape id="Graphic 9" o:spid="_x0000_s1027" style="position:absolute;left:3;top:22;width:107378;height:2133;visibility:visible;mso-wrap-style:square;v-text-anchor:top" coordsize="10737850,213360" o:gfxdata="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" path="m10737469,l,,,213042r10737469,l10737469,xe" fillcolor="#b8cce3" stroked="f">
                         <v:path arrowok="t"/>
                       </v:shape>
@@ -1275,6 +1419,54 @@
               <w:pStyle w:val="TableParagraph"/>
               <w:ind w:left="110"/>
             </w:pPr>
+            <w:r>
+              <w:rPr>
+                <w:sz w:val="24"/>
+              </w:rPr>
+              <w:t xml:space="preserve">Hello, </w:t>
+            </w:r>
+            <w:proofErr w:type="spellStart"/>
+            <w:r>
+              <w:rPr>
+                <w:sz w:val="24"/>
+              </w:rPr>
+              <w:t>ako</w:t>
+            </w:r>
+            <w:proofErr w:type="spellEnd"/>
+            <w:r>
+              <w:rPr>
+                <w:sz w:val="24"/>
+              </w:rPr>
+              <w:t xml:space="preserve"> </w:t>
+            </w:r>
+            <w:proofErr w:type="spellStart"/>
+            <w:r>
+              <w:rPr>
+                <w:sz w:val="24"/>
+              </w:rPr>
+              <w:t>nga</w:t>
+            </w:r>
+            <w:proofErr w:type="spellEnd"/>
+            <w:r>
+              <w:rPr>
+                <w:sz w:val="24"/>
+              </w:rPr>
+              <w:t xml:space="preserve"> </w:t>
+            </w:r>
+            <w:proofErr w:type="spellStart"/>
+            <w:r>
+              <w:rPr>
+                <w:sz w:val="24"/>
+              </w:rPr>
+              <w:t>pala</w:t>
+            </w:r>
+            <w:proofErr w:type="spellEnd"/>
+            <w:r>
+              <w:rPr>
+                <w:sz w:val="24"/>
+              </w:rPr>
+              <w:t xml:space="preserve"> ang OBTL mo.</w:t>
+            </w:r>
           </w:p>
         </w:tc>
       </w:tr>
@@ -1410,7 +1602,7 @@
                 </mc:Choice>
                 <mc:Fallback>
                   <w:pict>
-                    <v:group w14:anchorId="14B3460F" id="Group 11" o:spid="_x0000_s1026" style="position:absolute;margin-left:.2pt;margin-top:-.2pt;width:845.5pt;height:19.7pt;z-index:-16733696;mso-wrap-distance-left:0;mso-wrap-distance-right:0" coordsize="107378,2501" o:gfxdata="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">
+                    <v:group w14:anchorId="0FCB6C74" id="Group 11" o:spid="_x0000_s1026" style="position:absolute;margin-left:.2pt;margin-top:-.2pt;width:845.5pt;height:19.7pt;z-index:-16733696;mso-wrap-distance-left:0;mso-wrap-distance-right:0" coordsize="107378,2501" o:gfxdata="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">
                       <v:shape id="Graphic 12" o:spid="_x0000_s1027" style="position:absolute;left:3;top:25;width:107378;height:2476;visibility:visible;mso-wrap-style:square;v-text-anchor:top" coordsize="10737850,247650" o:gfxdata="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" path="m10737469,l,,,247650r10737469,l10737469,xe" fillcolor="#b8cce3" stroked="f">
                         <v:path arrowok="t"/>
                       </v:shape>
@@ -1463,6 +1655,54 @@
               <w:spacing w:before="1" w:line="254" w:lineRule="exact"/>
               <w:ind w:left="110"/>
             </w:pPr>
+            <w:r>
+              <w:rPr>
+                <w:sz w:val="24"/>
+              </w:rPr>
+              <w:t xml:space="preserve">Hello, </w:t>
+            </w:r>
+            <w:proofErr w:type="spellStart"/>
+            <w:r>
+              <w:rPr>
+                <w:sz w:val="24"/>
+              </w:rPr>
+              <w:t>ako</w:t>
+            </w:r>
+            <w:proofErr w:type="spellEnd"/>
+            <w:r>
+              <w:rPr>
+                <w:sz w:val="24"/>
+              </w:rPr>
+              <w:t xml:space="preserve"> </w:t>
+            </w:r>
+            <w:proofErr w:type="spellStart"/>
+            <w:r>
+              <w:rPr>
+                <w:sz w:val="24"/>
+              </w:rPr>
+              <w:t>nga</w:t>
+            </w:r>
+            <w:proofErr w:type="spellEnd"/>
+            <w:r>
+              <w:rPr>
+                <w:sz w:val="24"/>
+              </w:rPr>
+              <w:t xml:space="preserve"> </w:t>
+            </w:r>
+            <w:proofErr w:type="spellStart"/>
+            <w:r>
+              <w:rPr>
+                <w:sz w:val="24"/>
+              </w:rPr>
+              <w:t>pala</w:t>
+            </w:r>
+            <w:proofErr w:type="spellEnd"/>
+            <w:r>
+              <w:rPr>
+                <w:sz w:val="24"/>
+              </w:rPr>
+              <w:t xml:space="preserve"> ang OBTL mo.</w:t>
+            </w:r>
           </w:p>
         </w:tc>
       </w:tr>
@@ -1664,7 +1904,7 @@
                 </mc:Choice>
                 <mc:Fallback>
                   <w:pict>
-                    <v:group w14:anchorId="209DD034" id="Group 14" o:spid="_x0000_s1026" style="position:absolute;margin-left:.2pt;margin-top:-.25pt;width:845.55pt;height:17.75pt;z-index:-16733184;mso-wrap-distance-left:0;mso-wrap-distance-right:0" coordsize="107384,2254" o:gfxdata="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">
+                    <v:group w14:anchorId="3E1B82D7" id="Group 14" o:spid="_x0000_s1026" style="position:absolute;margin-left:.2pt;margin-top:-.25pt;width:845.55pt;height:17.75pt;z-index:-16733184;mso-wrap-distance-left:0;mso-wrap-distance-right:0" coordsize="107384,2254" o:gfxdata="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">
                       <v:shape id="Graphic 15" o:spid="_x0000_s1027" style="position:absolute;left:3;top:28;width:51924;height:2223;visibility:visible;mso-wrap-style:square;v-text-anchor:top" coordsize="5192395,222250" o:gfxdata="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" path="m5192395,l,,,222249r5192395,l5192395,xe" fillcolor="#b8cce3" stroked="f">
                         <v:path arrowok="t"/>
                       </v:shape>
@@ -2416,6 +2656,54 @@
               <w:spacing w:line="242" w:lineRule="auto"/>
               <w:ind w:left="110"/>
             </w:pPr>
+            <w:r>
+              <w:rPr>
+                <w:sz w:val="24"/>
+              </w:rPr>
+              <w:t xml:space="preserve">Hello, </w:t>
+            </w:r>
+            <w:proofErr w:type="spellStart"/>
+            <w:r>
+              <w:rPr>
+                <w:sz w:val="24"/>
+              </w:rPr>
+              <w:t>ako</w:t>
+            </w:r>
+            <w:proofErr w:type="spellEnd"/>
+            <w:r>
+              <w:rPr>
+                <w:sz w:val="24"/>
+              </w:rPr>
+              <w:t xml:space="preserve"> </w:t>
+            </w:r>
+            <w:proofErr w:type="spellStart"/>
+            <w:r>
+              <w:rPr>
+                <w:sz w:val="24"/>
+              </w:rPr>
+              <w:t>nga</w:t>
+            </w:r>
+            <w:proofErr w:type="spellEnd"/>
+            <w:r>
+              <w:rPr>
+                <w:sz w:val="24"/>
+              </w:rPr>
+              <w:t xml:space="preserve"> </w:t>
+            </w:r>
+            <w:proofErr w:type="spellStart"/>
+            <w:r>
+              <w:rPr>
+                <w:sz w:val="24"/>
+              </w:rPr>
+              <w:t>pala</w:t>
+            </w:r>
+            <w:proofErr w:type="spellEnd"/>
+            <w:r>
+              <w:rPr>
+                <w:sz w:val="24"/>
+              </w:rPr>
+              <w:t xml:space="preserve"> ang OBTL mo.</w:t>
+            </w:r>
           </w:p>
         </w:tc>
         <w:tc>
@@ -2433,6 +2721,54 @@
               </w:tabs>
               <w:spacing w:line="300" w:lineRule="exact"/>
             </w:pPr>
+            <w:r>
+              <w:rPr>
+                <w:sz w:val="24"/>
+              </w:rPr>
+              <w:t xml:space="preserve">Hello, </w:t>
+            </w:r>
+            <w:proofErr w:type="spellStart"/>
+            <w:r>
+              <w:rPr>
+                <w:sz w:val="24"/>
+              </w:rPr>
+              <w:t>ako</w:t>
+            </w:r>
+            <w:proofErr w:type="spellEnd"/>
+            <w:r>
+              <w:rPr>
+                <w:sz w:val="24"/>
+              </w:rPr>
+              <w:t xml:space="preserve"> </w:t>
+            </w:r>
+            <w:proofErr w:type="spellStart"/>
+            <w:r>
+              <w:rPr>
+                <w:sz w:val="24"/>
+              </w:rPr>
+              <w:t>nga</w:t>
+            </w:r>
+            <w:proofErr w:type="spellEnd"/>
+            <w:r>
+              <w:rPr>
+                <w:sz w:val="24"/>
+              </w:rPr>
+              <w:t xml:space="preserve"> </w:t>
+            </w:r>
+            <w:proofErr w:type="spellStart"/>
+            <w:r>
+              <w:rPr>
+                <w:sz w:val="24"/>
+              </w:rPr>
+              <w:t>pala</w:t>
+            </w:r>
+            <w:proofErr w:type="spellEnd"/>
+            <w:r>
+              <w:rPr>
+                <w:sz w:val="24"/>
+              </w:rPr>
+              <w:t xml:space="preserve"> ang OBTL mo.</w:t>
+            </w:r>
           </w:p>
         </w:tc>
       </w:tr>
@@ -2519,6 +2855,54 @@
                 <w:sz w:val="24"/>
               </w:rPr>
             </w:pPr>
+            <w:r>
+              <w:rPr>
+                <w:sz w:val="24"/>
+              </w:rPr>
+              <w:t xml:space="preserve">Hello, </w:t>
+            </w:r>
+            <w:proofErr w:type="spellStart"/>
+            <w:r>
+              <w:rPr>
+                <w:sz w:val="24"/>
+              </w:rPr>
+              <w:t>ako</w:t>
+            </w:r>
+            <w:proofErr w:type="spellEnd"/>
+            <w:r>
+              <w:rPr>
+                <w:sz w:val="24"/>
+              </w:rPr>
+              <w:t xml:space="preserve"> </w:t>
+            </w:r>
+            <w:proofErr w:type="spellStart"/>
+            <w:r>
+              <w:rPr>
+                <w:sz w:val="24"/>
+              </w:rPr>
+              <w:t>nga</w:t>
+            </w:r>
+            <w:proofErr w:type="spellEnd"/>
+            <w:r>
+              <w:rPr>
+                <w:sz w:val="24"/>
+              </w:rPr>
+              <w:t xml:space="preserve"> </w:t>
+            </w:r>
+            <w:proofErr w:type="spellStart"/>
+            <w:r>
+              <w:rPr>
+                <w:sz w:val="24"/>
+              </w:rPr>
+              <w:t>pala</w:t>
+            </w:r>
+            <w:proofErr w:type="spellEnd"/>
+            <w:r>
+              <w:rPr>
+                <w:sz w:val="24"/>
+              </w:rPr>
+              <w:t xml:space="preserve"> ang OBTL mo.</w:t>
+            </w:r>
           </w:p>
         </w:tc>
         <w:tc>
@@ -2538,6 +2922,54 @@
                 <w:sz w:val="24"/>
               </w:rPr>
             </w:pPr>
+            <w:r>
+              <w:rPr>
+                <w:sz w:val="24"/>
+              </w:rPr>
+              <w:t xml:space="preserve">Hello, </w:t>
+            </w:r>
+            <w:proofErr w:type="spellStart"/>
+            <w:r>
+              <w:rPr>
+                <w:sz w:val="24"/>
+              </w:rPr>
+              <w:t>ako</w:t>
+            </w:r>
+            <w:proofErr w:type="spellEnd"/>
+            <w:r>
+              <w:rPr>
+                <w:sz w:val="24"/>
+              </w:rPr>
+              <w:t xml:space="preserve"> </w:t>
+            </w:r>
+            <w:proofErr w:type="spellStart"/>
+            <w:r>
+              <w:rPr>
+                <w:sz w:val="24"/>
+              </w:rPr>
+              <w:t>nga</w:t>
+            </w:r>
+            <w:proofErr w:type="spellEnd"/>
+            <w:r>
+              <w:rPr>
+                <w:sz w:val="24"/>
+              </w:rPr>
+              <w:t xml:space="preserve"> </w:t>
+            </w:r>
+            <w:proofErr w:type="spellStart"/>
+            <w:r>
+              <w:rPr>
+                <w:sz w:val="24"/>
+              </w:rPr>
+              <w:t>pala</w:t>
+            </w:r>
+            <w:proofErr w:type="spellEnd"/>
+            <w:r>
+              <w:rPr>
+                <w:sz w:val="24"/>
+              </w:rPr>
+              <w:t xml:space="preserve"> ang OBTL mo.</w:t>
+            </w:r>
           </w:p>
         </w:tc>
       </w:tr>
@@ -2742,7 +3174,7 @@
                 </mc:Choice>
                 <mc:Fallback>
                   <w:pict>
-                    <v:group w14:anchorId="775E6BB4" id="Group 20" o:spid="_x0000_s1026" style="position:absolute;margin-left:.2pt;margin-top:-.2pt;width:845.55pt;height:21.85pt;z-index:-16732672;mso-wrap-distance-left:0;mso-wrap-distance-right:0" coordsize="107384,2774" o:gfxdata="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">
+                    <v:group w14:anchorId="0D57DA02" id="Group 20" o:spid="_x0000_s1026" style="position:absolute;margin-left:.2pt;margin-top:-.2pt;width:845.55pt;height:21.85pt;z-index:-16732672;mso-wrap-distance-left:0;mso-wrap-distance-right:0" coordsize="107384,2774" o:gfxdata="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">
                       <v:shape id="Graphic 21" o:spid="_x0000_s1027" style="position:absolute;left:3;top:12;width:51924;height:2762;visibility:visible;mso-wrap-style:square;v-text-anchor:top" coordsize="5192395,276225" o:gfxdata="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" path="m5192395,l,,,276225r5192395,l5192395,xe" fillcolor="#b8cce3" stroked="f">
                         <v:path arrowok="t"/>
                       </v:shape>
@@ -2845,6 +3277,54 @@
                 <w:b/>
               </w:rPr>
             </w:pPr>
+            <w:r>
+              <w:rPr>
+                <w:sz w:val="24"/>
+              </w:rPr>
+              <w:t xml:space="preserve">Hello, </w:t>
+            </w:r>
+            <w:proofErr w:type="spellStart"/>
+            <w:r>
+              <w:rPr>
+                <w:sz w:val="24"/>
+              </w:rPr>
+              <w:t>ako</w:t>
+            </w:r>
+            <w:proofErr w:type="spellEnd"/>
+            <w:r>
+              <w:rPr>
+                <w:sz w:val="24"/>
+              </w:rPr>
+              <w:t xml:space="preserve"> </w:t>
+            </w:r>
+            <w:proofErr w:type="spellStart"/>
+            <w:r>
+              <w:rPr>
+                <w:sz w:val="24"/>
+              </w:rPr>
+              <w:t>nga</w:t>
+            </w:r>
+            <w:proofErr w:type="spellEnd"/>
+            <w:r>
+              <w:rPr>
+                <w:sz w:val="24"/>
+              </w:rPr>
+              <w:t xml:space="preserve"> </w:t>
+            </w:r>
+            <w:proofErr w:type="spellStart"/>
+            <w:r>
+              <w:rPr>
+                <w:sz w:val="24"/>
+              </w:rPr>
+              <w:t>pala</w:t>
+            </w:r>
+            <w:proofErr w:type="spellEnd"/>
+            <w:r>
+              <w:rPr>
+                <w:sz w:val="24"/>
+              </w:rPr>
+              <w:t xml:space="preserve"> ang OBTL mo.</w:t>
+            </w:r>
           </w:p>
         </w:tc>
         <w:tc>
@@ -2860,6 +3340,54 @@
                 <w:b/>
               </w:rPr>
             </w:pPr>
+            <w:r>
+              <w:rPr>
+                <w:sz w:val="24"/>
+              </w:rPr>
+              <w:t xml:space="preserve">Hello, </w:t>
+            </w:r>
+            <w:proofErr w:type="spellStart"/>
+            <w:r>
+              <w:rPr>
+                <w:sz w:val="24"/>
+              </w:rPr>
+              <w:t>ako</w:t>
+            </w:r>
+            <w:proofErr w:type="spellEnd"/>
+            <w:r>
+              <w:rPr>
+                <w:sz w:val="24"/>
+              </w:rPr>
+              <w:t xml:space="preserve"> </w:t>
+            </w:r>
+            <w:proofErr w:type="spellStart"/>
+            <w:r>
+              <w:rPr>
+                <w:sz w:val="24"/>
+              </w:rPr>
+              <w:t>nga</w:t>
+            </w:r>
+            <w:proofErr w:type="spellEnd"/>
+            <w:r>
+              <w:rPr>
+                <w:sz w:val="24"/>
+              </w:rPr>
+              <w:t xml:space="preserve"> </w:t>
+            </w:r>
+            <w:proofErr w:type="spellStart"/>
+            <w:r>
+              <w:rPr>
+                <w:sz w:val="24"/>
+              </w:rPr>
+              <w:t>pala</w:t>
+            </w:r>
+            <w:proofErr w:type="spellEnd"/>
+            <w:r>
+              <w:rPr>
+                <w:sz w:val="24"/>
+              </w:rPr>
+              <w:t xml:space="preserve"> ang OBTL mo.</w:t>
+            </w:r>
           </w:p>
         </w:tc>
       </w:tr>
@@ -3061,7 +3589,7 @@
                 </mc:Choice>
                 <mc:Fallback>
                   <w:pict>
-                    <v:group w14:anchorId="4D163636" id="Group 25" o:spid="_x0000_s1026" style="position:absolute;margin-left:.2pt;margin-top:-.1pt;width:845.55pt;height:21.65pt;z-index:-16732160;mso-wrap-distance-left:0;mso-wrap-distance-right:0" coordsize="107384,2749" o:gfxdata="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">
+                    <v:group w14:anchorId="519F7761" id="Group 25" o:spid="_x0000_s1026" style="position:absolute;margin-left:.2pt;margin-top:-.1pt;width:845.55pt;height:21.65pt;z-index:-16732160;mso-wrap-distance-left:0;mso-wrap-distance-right:0" coordsize="107384,2749" o:gfxdata="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">
                       <v:shape id="Graphic 26" o:spid="_x0000_s1027" style="position:absolute;left:3;top:12;width:51924;height:2736;visibility:visible;mso-wrap-style:square;v-text-anchor:top" coordsize="5192395,273685" o:gfxdata="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" path="m5192395,l,,,273367r5192395,l5192395,xe" fillcolor="#b8cce3" stroked="f">
                         <v:path arrowok="t"/>
                       </v:shape>
@@ -3153,6 +3681,54 @@
                 <w:b/>
               </w:rPr>
             </w:pPr>
+            <w:r>
+              <w:rPr>
+                <w:sz w:val="24"/>
+              </w:rPr>
+              <w:t xml:space="preserve">Hello, </w:t>
+            </w:r>
+            <w:proofErr w:type="spellStart"/>
+            <w:r>
+              <w:rPr>
+                <w:sz w:val="24"/>
+              </w:rPr>
+              <w:t>ako</w:t>
+            </w:r>
+            <w:proofErr w:type="spellEnd"/>
+            <w:r>
+              <w:rPr>
+                <w:sz w:val="24"/>
+              </w:rPr>
+              <w:t xml:space="preserve"> </w:t>
+            </w:r>
+            <w:proofErr w:type="spellStart"/>
+            <w:r>
+              <w:rPr>
+                <w:sz w:val="24"/>
+              </w:rPr>
+              <w:t>nga</w:t>
+            </w:r>
+            <w:proofErr w:type="spellEnd"/>
+            <w:r>
+              <w:rPr>
+                <w:sz w:val="24"/>
+              </w:rPr>
+              <w:t xml:space="preserve"> </w:t>
+            </w:r>
+            <w:proofErr w:type="spellStart"/>
+            <w:r>
+              <w:rPr>
+                <w:sz w:val="24"/>
+              </w:rPr>
+              <w:t>pala</w:t>
+            </w:r>
+            <w:proofErr w:type="spellEnd"/>
+            <w:r>
+              <w:rPr>
+                <w:sz w:val="24"/>
+              </w:rPr>
+              <w:t xml:space="preserve"> ang OBTL mo.</w:t>
+            </w:r>
           </w:p>
         </w:tc>
         <w:tc>
@@ -3169,6 +3745,54 @@
                 <w:sz w:val="24"/>
               </w:rPr>
             </w:pPr>
+            <w:r>
+              <w:rPr>
+                <w:sz w:val="24"/>
+              </w:rPr>
+              <w:t xml:space="preserve">Hello, </w:t>
+            </w:r>
+            <w:proofErr w:type="spellStart"/>
+            <w:r>
+              <w:rPr>
+                <w:sz w:val="24"/>
+              </w:rPr>
+              <w:t>ako</w:t>
+            </w:r>
+            <w:proofErr w:type="spellEnd"/>
+            <w:r>
+              <w:rPr>
+                <w:sz w:val="24"/>
+              </w:rPr>
+              <w:t xml:space="preserve"> </w:t>
+            </w:r>
+            <w:proofErr w:type="spellStart"/>
+            <w:r>
+              <w:rPr>
+                <w:sz w:val="24"/>
+              </w:rPr>
+              <w:t>nga</w:t>
+            </w:r>
+            <w:proofErr w:type="spellEnd"/>
+            <w:r>
+              <w:rPr>
+                <w:sz w:val="24"/>
+              </w:rPr>
+              <w:t xml:space="preserve"> </w:t>
+            </w:r>
+            <w:proofErr w:type="spellStart"/>
+            <w:r>
+              <w:rPr>
+                <w:sz w:val="24"/>
+              </w:rPr>
+              <w:t>pala</w:t>
+            </w:r>
+            <w:proofErr w:type="spellEnd"/>
+            <w:r>
+              <w:rPr>
+                <w:sz w:val="24"/>
+              </w:rPr>
+              <w:t xml:space="preserve"> ang OBTL mo.</w:t>
+            </w:r>
           </w:p>
         </w:tc>
       </w:tr>
@@ -3303,7 +3927,7 @@
                 </mc:Choice>
                 <mc:Fallback>
                   <w:pict>
-                    <v:group w14:anchorId="0353DDE0" id="Group 30" o:spid="_x0000_s1026" style="position:absolute;margin-left:.2pt;margin-top:-.15pt;width:408.9pt;height:21.9pt;z-index:-16731648;mso-wrap-distance-left:0;mso-wrap-distance-right:0" coordsize="51930,2781" o:gfxdata="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">
+                    <v:group w14:anchorId="02F64ED9" id="Group 30" o:spid="_x0000_s1026" style="position:absolute;margin-left:.2pt;margin-top:-.15pt;width:408.9pt;height:21.9pt;z-index:-16731648;mso-wrap-distance-left:0;mso-wrap-distance-right:0" coordsize="51930,2781" o:gfxdata="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">
                       <v:shape id="Graphic 31" o:spid="_x0000_s1027" style="position:absolute;left:3;top:15;width:51924;height:2769;visibility:visible;mso-wrap-style:square;v-text-anchor:top" coordsize="5192395,276860" o:gfxdata="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" path="m5192395,l,,,276542r5192395,l5192395,xe" fillcolor="#b8cce3" stroked="f">
                         <v:path arrowok="t"/>
                       </v:shape>
@@ -3370,6 +3994,54 @@
               <w:spacing w:line="266" w:lineRule="exact"/>
               <w:ind w:left="110" w:right="195"/>
             </w:pPr>
+            <w:r>
+              <w:rPr>
+                <w:sz w:val="24"/>
+              </w:rPr>
+              <w:t xml:space="preserve">Hello, </w:t>
+            </w:r>
+            <w:proofErr w:type="spellStart"/>
+            <w:r>
+              <w:rPr>
+                <w:sz w:val="24"/>
+              </w:rPr>
+              <w:t>ako</w:t>
+            </w:r>
+            <w:proofErr w:type="spellEnd"/>
+            <w:r>
+              <w:rPr>
+                <w:sz w:val="24"/>
+              </w:rPr>
+              <w:t xml:space="preserve"> </w:t>
+            </w:r>
+            <w:proofErr w:type="spellStart"/>
+            <w:r>
+              <w:rPr>
+                <w:sz w:val="24"/>
+              </w:rPr>
+              <w:t>nga</w:t>
+            </w:r>
+            <w:proofErr w:type="spellEnd"/>
+            <w:r>
+              <w:rPr>
+                <w:sz w:val="24"/>
+              </w:rPr>
+              <w:t xml:space="preserve"> </w:t>
+            </w:r>
+            <w:proofErr w:type="spellStart"/>
+            <w:r>
+              <w:rPr>
+                <w:sz w:val="24"/>
+              </w:rPr>
+              <w:t>pala</w:t>
+            </w:r>
+            <w:proofErr w:type="spellEnd"/>
+            <w:r>
+              <w:rPr>
+                <w:sz w:val="24"/>
+              </w:rPr>
+              <w:t xml:space="preserve"> ang OBTL mo.</w:t>
+            </w:r>
           </w:p>
         </w:tc>
       </w:tr>
@@ -3958,6 +4630,54 @@
                 <w:sz w:val="24"/>
               </w:rPr>
             </w:pPr>
+            <w:r>
+              <w:rPr>
+                <w:sz w:val="24"/>
+              </w:rPr>
+              <w:t xml:space="preserve">Hello, </w:t>
+            </w:r>
+            <w:proofErr w:type="spellStart"/>
+            <w:r>
+              <w:rPr>
+                <w:sz w:val="24"/>
+              </w:rPr>
+              <w:t>ako</w:t>
+            </w:r>
+            <w:proofErr w:type="spellEnd"/>
+            <w:r>
+              <w:rPr>
+                <w:sz w:val="24"/>
+              </w:rPr>
+              <w:t xml:space="preserve"> </w:t>
+            </w:r>
+            <w:proofErr w:type="spellStart"/>
+            <w:r>
+              <w:rPr>
+                <w:sz w:val="24"/>
+              </w:rPr>
+              <w:t>nga</w:t>
+            </w:r>
+            <w:proofErr w:type="spellEnd"/>
+            <w:r>
+              <w:rPr>
+                <w:sz w:val="24"/>
+              </w:rPr>
+              <w:t xml:space="preserve"> </w:t>
+            </w:r>
+            <w:proofErr w:type="spellStart"/>
+            <w:r>
+              <w:rPr>
+                <w:sz w:val="24"/>
+              </w:rPr>
+              <w:t>pala</w:t>
+            </w:r>
+            <w:proofErr w:type="spellEnd"/>
+            <w:r>
+              <w:rPr>
+                <w:sz w:val="24"/>
+              </w:rPr>
+              <w:t xml:space="preserve"> ang OBTL mo.</w:t>
+            </w:r>
           </w:p>
         </w:tc>
         <w:tc>
@@ -3973,6 +4693,54 @@
               <w:spacing w:line="242" w:lineRule="auto"/>
               <w:ind w:left="470"/>
             </w:pPr>
+            <w:r>
+              <w:rPr>
+                <w:sz w:val="24"/>
+              </w:rPr>
+              <w:t xml:space="preserve">Hello, </w:t>
+            </w:r>
+            <w:proofErr w:type="spellStart"/>
+            <w:r>
+              <w:rPr>
+                <w:sz w:val="24"/>
+              </w:rPr>
+              <w:t>ako</w:t>
+            </w:r>
+            <w:proofErr w:type="spellEnd"/>
+            <w:r>
+              <w:rPr>
+                <w:sz w:val="24"/>
+              </w:rPr>
+              <w:t xml:space="preserve"> </w:t>
+            </w:r>
+            <w:proofErr w:type="spellStart"/>
+            <w:r>
+              <w:rPr>
+                <w:sz w:val="24"/>
+              </w:rPr>
+              <w:t>nga</w:t>
+            </w:r>
+            <w:proofErr w:type="spellEnd"/>
+            <w:r>
+              <w:rPr>
+                <w:sz w:val="24"/>
+              </w:rPr>
+              <w:t xml:space="preserve"> </w:t>
+            </w:r>
+            <w:proofErr w:type="spellStart"/>
+            <w:r>
+              <w:rPr>
+                <w:sz w:val="24"/>
+              </w:rPr>
+              <w:t>pala</w:t>
+            </w:r>
+            <w:proofErr w:type="spellEnd"/>
+            <w:r>
+              <w:rPr>
+                <w:sz w:val="24"/>
+              </w:rPr>
+              <w:t xml:space="preserve"> ang OBTL mo.</w:t>
+            </w:r>
           </w:p>
         </w:tc>
         <w:tc>
@@ -3989,6 +4757,54 @@
               <w:ind w:left="110" w:right="141"/>
               <w:jc w:val="both"/>
             </w:pPr>
+            <w:r>
+              <w:rPr>
+                <w:sz w:val="24"/>
+              </w:rPr>
+              <w:t xml:space="preserve">Hello, </w:t>
+            </w:r>
+            <w:proofErr w:type="spellStart"/>
+            <w:r>
+              <w:rPr>
+                <w:sz w:val="24"/>
+              </w:rPr>
+              <w:t>ako</w:t>
+            </w:r>
+            <w:proofErr w:type="spellEnd"/>
+            <w:r>
+              <w:rPr>
+                <w:sz w:val="24"/>
+              </w:rPr>
+              <w:t xml:space="preserve"> </w:t>
+            </w:r>
+            <w:proofErr w:type="spellStart"/>
+            <w:r>
+              <w:rPr>
+                <w:sz w:val="24"/>
+              </w:rPr>
+              <w:t>nga</w:t>
+            </w:r>
+            <w:proofErr w:type="spellEnd"/>
+            <w:r>
+              <w:rPr>
+                <w:sz w:val="24"/>
+              </w:rPr>
+              <w:t xml:space="preserve"> </w:t>
+            </w:r>
+            <w:proofErr w:type="spellStart"/>
+            <w:r>
+              <w:rPr>
+                <w:sz w:val="24"/>
+              </w:rPr>
+              <w:t>pala</w:t>
+            </w:r>
+            <w:proofErr w:type="spellEnd"/>
+            <w:r>
+              <w:rPr>
+                <w:sz w:val="24"/>
+              </w:rPr>
+              <w:t xml:space="preserve"> ang OBTL mo.</w:t>
+            </w:r>
           </w:p>
         </w:tc>
         <w:tc>
@@ -4005,6 +4821,54 @@
               <w:ind w:left="111"/>
               <w:jc w:val="both"/>
             </w:pPr>
+            <w:r>
+              <w:rPr>
+                <w:sz w:val="24"/>
+              </w:rPr>
+              <w:t xml:space="preserve">Hello, </w:t>
+            </w:r>
+            <w:proofErr w:type="spellStart"/>
+            <w:r>
+              <w:rPr>
+                <w:sz w:val="24"/>
+              </w:rPr>
+              <w:t>ako</w:t>
+            </w:r>
+            <w:proofErr w:type="spellEnd"/>
+            <w:r>
+              <w:rPr>
+                <w:sz w:val="24"/>
+              </w:rPr>
+              <w:t xml:space="preserve"> </w:t>
+            </w:r>
+            <w:proofErr w:type="spellStart"/>
+            <w:r>
+              <w:rPr>
+                <w:sz w:val="24"/>
+              </w:rPr>
+              <w:t>nga</w:t>
+            </w:r>
+            <w:proofErr w:type="spellEnd"/>
+            <w:r>
+              <w:rPr>
+                <w:sz w:val="24"/>
+              </w:rPr>
+              <w:t xml:space="preserve"> </w:t>
+            </w:r>
+            <w:proofErr w:type="spellStart"/>
+            <w:r>
+              <w:rPr>
+                <w:sz w:val="24"/>
+              </w:rPr>
+              <w:t>pala</w:t>
+            </w:r>
+            <w:proofErr w:type="spellEnd"/>
+            <w:r>
+              <w:rPr>
+                <w:sz w:val="24"/>
+              </w:rPr>
+              <w:t xml:space="preserve"> ang OBTL mo.</w:t>
+            </w:r>
           </w:p>
         </w:tc>
         <w:tc>
@@ -4021,6 +4885,54 @@
                 <w:rFonts w:ascii="Times New Roman"/>
               </w:rPr>
             </w:pPr>
+            <w:r>
+              <w:rPr>
+                <w:sz w:val="24"/>
+              </w:rPr>
+              <w:t xml:space="preserve">Hello, </w:t>
+            </w:r>
+            <w:proofErr w:type="spellStart"/>
+            <w:r>
+              <w:rPr>
+                <w:sz w:val="24"/>
+              </w:rPr>
+              <w:t>ako</w:t>
+            </w:r>
+            <w:proofErr w:type="spellEnd"/>
+            <w:r>
+              <w:rPr>
+                <w:sz w:val="24"/>
+              </w:rPr>
+              <w:t xml:space="preserve"> </w:t>
+            </w:r>
+            <w:proofErr w:type="spellStart"/>
+            <w:r>
+              <w:rPr>
+                <w:sz w:val="24"/>
+              </w:rPr>
+              <w:t>nga</w:t>
+            </w:r>
+            <w:proofErr w:type="spellEnd"/>
+            <w:r>
+              <w:rPr>
+                <w:sz w:val="24"/>
+              </w:rPr>
+              <w:t xml:space="preserve"> </w:t>
+            </w:r>
+            <w:proofErr w:type="spellStart"/>
+            <w:r>
+              <w:rPr>
+                <w:sz w:val="24"/>
+              </w:rPr>
+              <w:t>pala</w:t>
+            </w:r>
+            <w:proofErr w:type="spellEnd"/>
+            <w:r>
+              <w:rPr>
+                <w:sz w:val="24"/>
+              </w:rPr>
+              <w:t xml:space="preserve"> ang OBTL mo.</w:t>
+            </w:r>
           </w:p>
         </w:tc>
         <w:tc>
@@ -4033,17 +4945,56 @@
           <w:p>
             <w:pPr>
               <w:pStyle w:val="TableParagraph"/>
-              <w:spacing w:before="12"/>
-              <w:rPr>
-                <w:rFonts w:ascii="Times New Roman"/>
-              </w:rPr>
-            </w:pPr>
-          </w:p>
-          <w:p>
-            <w:pPr>
-              <w:pStyle w:val="TableParagraph"/>
               <w:ind w:left="832" w:right="303"/>
             </w:pPr>
+            <w:r>
+              <w:rPr>
+                <w:sz w:val="24"/>
+              </w:rPr>
+              <w:t xml:space="preserve">Hello, </w:t>
+            </w:r>
+            <w:proofErr w:type="spellStart"/>
+            <w:r>
+              <w:rPr>
+                <w:sz w:val="24"/>
+              </w:rPr>
+              <w:t>ako</w:t>
+            </w:r>
+            <w:proofErr w:type="spellEnd"/>
+            <w:r>
+              <w:rPr>
+                <w:sz w:val="24"/>
+              </w:rPr>
+              <w:t xml:space="preserve"> </w:t>
+            </w:r>
+            <w:proofErr w:type="spellStart"/>
+            <w:r>
+              <w:rPr>
+                <w:sz w:val="24"/>
+              </w:rPr>
+              <w:t>nga</w:t>
+            </w:r>
+            <w:proofErr w:type="spellEnd"/>
+            <w:r>
+              <w:rPr>
+                <w:sz w:val="24"/>
+              </w:rPr>
+              <w:t xml:space="preserve"> </w:t>
+            </w:r>
+            <w:proofErr w:type="spellStart"/>
+            <w:r>
+              <w:rPr>
+                <w:sz w:val="24"/>
+              </w:rPr>
+              <w:t>pala</w:t>
+            </w:r>
+            <w:proofErr w:type="spellEnd"/>
+            <w:r>
+              <w:rPr>
+                <w:sz w:val="24"/>
+              </w:rPr>
+              <w:t xml:space="preserve"> ang OBTL mo.</w:t>
+            </w:r>
           </w:p>
         </w:tc>
         <w:tc>
@@ -4060,6 +5011,54 @@
                 <w:rFonts w:ascii="Times New Roman"/>
               </w:rPr>
             </w:pPr>
+            <w:r>
+              <w:rPr>
+                <w:sz w:val="24"/>
+              </w:rPr>
+              <w:t xml:space="preserve">Hello, </w:t>
+            </w:r>
+            <w:proofErr w:type="spellStart"/>
+            <w:r>
+              <w:rPr>
+                <w:sz w:val="24"/>
+              </w:rPr>
+              <w:t>ako</w:t>
+            </w:r>
+            <w:proofErr w:type="spellEnd"/>
+            <w:r>
+              <w:rPr>
+                <w:sz w:val="24"/>
+              </w:rPr>
+              <w:t xml:space="preserve"> </w:t>
+            </w:r>
+            <w:proofErr w:type="spellStart"/>
+            <w:r>
+              <w:rPr>
+                <w:sz w:val="24"/>
+              </w:rPr>
+              <w:t>nga</w:t>
+            </w:r>
+            <w:proofErr w:type="spellEnd"/>
+            <w:r>
+              <w:rPr>
+                <w:sz w:val="24"/>
+              </w:rPr>
+              <w:t xml:space="preserve"> </w:t>
+            </w:r>
+            <w:proofErr w:type="spellStart"/>
+            <w:r>
+              <w:rPr>
+                <w:sz w:val="24"/>
+              </w:rPr>
+              <w:t>pala</w:t>
+            </w:r>
+            <w:proofErr w:type="spellEnd"/>
+            <w:r>
+              <w:rPr>
+                <w:sz w:val="24"/>
+              </w:rPr>
+              <w:t xml:space="preserve"> ang OBTL mo.</w:t>
+            </w:r>
           </w:p>
         </w:tc>
       </w:tr>

</xml_diff>